<commit_message>
Further changes to the Greg Wright document.
</commit_message>
<xml_diff>
--- a/Statement Testing.docx
+++ b/Statement Testing.docx
@@ -9,8 +9,6 @@
           <w:b/>
         </w:rPr>
       </w:pPr>
-      <w:bookmarkStart w:id="0" w:name="_GoBack"/>
-      <w:bookmarkEnd w:id="0"/>
       <w:r>
         <w:rPr>
           <w:b/>
@@ -1005,7 +1003,19 @@
         <w:rPr>
           <w:rFonts w:ascii="Courier New" w:hAnsi="Courier New"/>
         </w:rPr>
-        <w:t xml:space="preserve"> – for example</w:t>
+        <w:t xml:space="preserve"> </w:t>
+      </w:r>
+      <w:r>
+        <w:rPr>
+          <w:rFonts w:ascii="Courier New" w:hAnsi="Courier New"/>
+        </w:rPr>
+        <w:t xml:space="preserve">-- </w:t>
+      </w:r>
+      <w:r>
+        <w:rPr>
+          <w:rFonts w:ascii="Courier New" w:hAnsi="Courier New"/>
+        </w:rPr>
+        <w:t>for example</w:t>
       </w:r>
     </w:p>
     <w:p>
@@ -1122,7 +1132,15 @@
         <w:rPr>
           <w:rFonts w:cstheme="minorHAnsi"/>
         </w:rPr>
-        <w:t>The screen snippet below shows the initial navigation. From responsibility Receivables All or LWX AR Manager select LWX Customers, select Standard, and the form on the right will come up. Fill in the account number and click go.</w:t>
+        <w:t>The screen snippet below shows the initial navigation. From responsibility Receivables All or LWX AR Manager select LWX Customers, select Standard</w:t>
+      </w:r>
+      <w:bookmarkStart w:id="0" w:name="_GoBack"/>
+      <w:bookmarkEnd w:id="0"/>
+      <w:r>
+        <w:rPr>
+          <w:rFonts w:cstheme="minorHAnsi"/>
+        </w:rPr>
+        <w:t>, and the form on the right will come up. Fill in the account number and click go.</w:t>
       </w:r>
     </w:p>
     <w:p>

</xml_diff>